<commit_message>
Modules section point 1 - added "at least"
</commit_message>
<xml_diff>
--- a/Embedded_C_coding_standard.docx
+++ b/Embedded_C_coding_standard.docx
@@ -109,7 +109,25 @@
         <w:pStyle w:val="ListParagraph"/>
       </w:pPr>
       <w:r>
-        <w:t xml:space="preserve">For example, if the software uses a temperature sensor, an RTC and UART communication, the functionalities of these three shall be in different modules. One for temperature sensor, one for RTC and one for UART communication. </w:t>
+        <w:t xml:space="preserve">For example, if the software uses a temperature sensor, an RTC and UART communication, the functionalities of these three shall be in different modules. </w:t>
+      </w:r>
+      <w:r>
+        <w:t>At least o</w:t>
+      </w:r>
+      <w:r>
+        <w:t xml:space="preserve">ne for temperature sensor, </w:t>
+      </w:r>
+      <w:r>
+        <w:t xml:space="preserve">at least </w:t>
+      </w:r>
+      <w:r>
+        <w:t xml:space="preserve">one for RTC and </w:t>
+      </w:r>
+      <w:r>
+        <w:t xml:space="preserve">at least </w:t>
+      </w:r>
+      <w:r>
+        <w:t xml:space="preserve">one for UART communication. </w:t>
       </w:r>
     </w:p>
     <w:p>
@@ -178,6 +196,20 @@
         <w:t>RTC_&lt;variable unit identifier &gt;&lt;variable description&gt;_&lt;global or local suffix&gt;</w:t>
       </w:r>
     </w:p>
+    <w:p>
+      <w:pPr>
+        <w:ind w:left="720"/>
+        <w:rPr>
+          <w:color w:val="FF0000"/>
+        </w:rPr>
+      </w:pPr>
+      <w:r>
+        <w:rPr>
+          <w:color w:val="FF0000"/>
+        </w:rPr>
+        <w:t>&lt;Please refer naming conventions for global or local suffix&gt;</w:t>
+      </w:r>
+    </w:p>
     <w:p/>
     <w:p>
       <w:pPr>
@@ -292,6 +324,7 @@
         <w:rPr>
           <w:i/>
         </w:rPr>
+        <w:lastRenderedPageBreak/>
         <w:tab/>
         <w:t>//some code here</w:t>
       </w:r>
@@ -443,6 +476,11 @@
     <w:p>
       <w:pPr>
         <w:pStyle w:val="ListParagraph"/>
+      </w:pPr>
+    </w:p>
+    <w:p>
+      <w:pPr>
+        <w:pStyle w:val="ListParagraph"/>
         <w:numPr>
           <w:ilvl w:val="0"/>
           <w:numId w:val="6"/>
@@ -563,6 +601,7 @@
         <w:pStyle w:val="Heading2"/>
       </w:pPr>
       <w:r>
+        <w:lastRenderedPageBreak/>
         <w:t>Dynamic Memory</w:t>
       </w:r>
     </w:p>
@@ -812,6 +851,7 @@
         </w:numPr>
       </w:pPr>
       <w:r>
+        <w:lastRenderedPageBreak/>
         <w:t>The list of words shall be updated regularly with newly identified words and their abbreviations.</w:t>
       </w:r>
     </w:p>

</xml_diff>